<commit_message>
Update CV/résumé (remove Twitter URL)
</commit_message>
<xml_diff>
--- a/data/cv/ResumeOlivierBruchez.docx
+++ b/data/cv/ResumeOlivierBruchez.docx
@@ -17,19 +17,67 @@
         </w:rPr>
       </w:pPr>
       <w:r>
-        <w:rPr/>
+        <w:rPr>
+          <w:rFonts w:ascii="Times New Roman"/>
+          <w:w w:val="100"/>
+          <w:sz w:val="36"/>
+          <w:shd w:fill="CCCCCC" w:color="auto" w:val="clear"/>
+        </w:rPr>
+        <w:t> </w:t>
+      </w:r>
+      <w:r>
+        <w:rPr>
+          <w:rFonts w:ascii="Times New Roman"/>
+          <w:sz w:val="36"/>
+          <w:shd w:fill="CCCCCC" w:color="auto" w:val="clear"/>
+        </w:rPr>
+        <w:tab/>
+      </w:r>
+      <w:r>
+        <w:rPr>
+          <w:b/>
+          <w:sz w:val="36"/>
+          <w:shd w:fill="CCCCCC" w:color="auto" w:val="clear"/>
+        </w:rPr>
+        <w:t>Olivier BRUCHEZ, Software Engineer / Scala</w:t>
+      </w:r>
+      <w:r>
+        <w:rPr>
+          <w:b/>
+          <w:spacing w:val="5"/>
+          <w:sz w:val="36"/>
+          <w:shd w:fill="CCCCCC" w:color="auto" w:val="clear"/>
+        </w:rPr>
+        <w:t> </w:t>
+      </w:r>
+      <w:r>
+        <w:rPr>
+          <w:b/>
+          <w:sz w:val="36"/>
+          <w:shd w:fill="CCCCCC" w:color="auto" w:val="clear"/>
+        </w:rPr>
+        <w:t>Developer</w:t>
+        <w:tab/>
+      </w:r>
+    </w:p>
+    <w:p>
+      <w:pPr>
+        <w:pStyle w:val="BodyText"/>
+        <w:tabs>
+          <w:tab w:pos="3868" w:val="left" w:leader="none"/>
+          <w:tab w:pos="7561" w:val="left" w:leader="none"/>
+        </w:tabs>
+        <w:spacing w:before="338"/>
+        <w:ind w:left="175"/>
+      </w:pPr>
+      <w:r>
+        <w:rPr>
+          <w:position w:val="-5"/>
+        </w:rPr>
         <w:drawing>
-          <wp:anchor distT="0" distB="0" distL="0" distR="0" allowOverlap="1" layoutInCell="1" locked="0" behindDoc="0" simplePos="0" relativeHeight="0">
-            <wp:simplePos x="0" y="0"/>
-            <wp:positionH relativeFrom="page">
-              <wp:posOffset>314588</wp:posOffset>
-            </wp:positionH>
-            <wp:positionV relativeFrom="paragraph">
-              <wp:posOffset>492740</wp:posOffset>
-            </wp:positionV>
-            <wp:extent cx="195072" cy="195072"/>
+          <wp:inline distT="0" distB="0" distL="0" distR="0">
+            <wp:extent cx="190659" cy="190659"/>
             <wp:effectExtent l="0" t="0" r="0" b="0"/>
-            <wp:wrapNone/>
             <wp:docPr id="1" name="image1.png" descr=""/>
             <wp:cNvGraphicFramePr>
               <a:graphicFrameLocks noChangeAspect="1"/>
@@ -50,7 +98,7 @@
                   <pic:spPr>
                     <a:xfrm>
                       <a:off x="0" y="0"/>
-                      <a:ext cx="195072" cy="195072"/>
+                      <a:ext cx="190659" cy="190659"/>
                     </a:xfrm>
                     <a:prstGeom prst="rect">
                       <a:avLst/>
@@ -59,23 +107,52 @@
                 </pic:pic>
               </a:graphicData>
             </a:graphic>
-          </wp:anchor>
+          </wp:inline>
         </w:drawing>
       </w:r>
       <w:r>
-        <w:rPr/>
+        <w:rPr>
+          <w:position w:val="-5"/>
+        </w:rPr>
+      </w:r>
+      <w:r>
+        <w:rPr>
+          <w:rFonts w:ascii="Times New Roman"/>
+          <w:sz w:val="20"/>
+        </w:rPr>
+        <w:t> </w:t>
+      </w:r>
+      <w:r>
+        <w:rPr>
+          <w:rFonts w:ascii="Times New Roman"/>
+          <w:spacing w:val="1"/>
+          <w:sz w:val="20"/>
+        </w:rPr>
+        <w:t> </w:t>
+      </w:r>
+      <w:r>
+        <w:rPr/>
+        <w:t>Nationality:</w:t>
+      </w:r>
+      <w:r>
+        <w:rPr>
+          <w:spacing w:val="-16"/>
+        </w:rPr>
+        <w:t> </w:t>
+      </w:r>
+      <w:r>
+        <w:rPr/>
+        <w:t>Swiss</w:t>
+        <w:tab/>
+      </w:r>
+      <w:r>
+        <w:rPr>
+          <w:position w:val="-5"/>
+        </w:rPr>
         <w:drawing>
-          <wp:anchor distT="0" distB="0" distL="0" distR="0" allowOverlap="1" layoutInCell="1" locked="0" behindDoc="0" simplePos="0" relativeHeight="1048">
-            <wp:simplePos x="0" y="0"/>
-            <wp:positionH relativeFrom="page">
-              <wp:posOffset>314588</wp:posOffset>
-            </wp:positionH>
-            <wp:positionV relativeFrom="paragraph">
-              <wp:posOffset>778730</wp:posOffset>
-            </wp:positionV>
-            <wp:extent cx="195072" cy="195072"/>
+          <wp:inline distT="0" distB="0" distL="0" distR="0">
+            <wp:extent cx="190659" cy="190659"/>
             <wp:effectExtent l="0" t="0" r="0" b="0"/>
-            <wp:wrapNone/>
             <wp:docPr id="3" name="image2.png" descr=""/>
             <wp:cNvGraphicFramePr>
               <a:graphicFrameLocks noChangeAspect="1"/>
@@ -96,7 +173,7 @@
                   <pic:spPr>
                     <a:xfrm>
                       <a:off x="0" y="0"/>
-                      <a:ext cx="195072" cy="195072"/>
+                      <a:ext cx="190659" cy="190659"/>
                     </a:xfrm>
                     <a:prstGeom prst="rect">
                       <a:avLst/>
@@ -105,436 +182,220 @@
                 </pic:pic>
               </a:graphicData>
             </a:graphic>
-          </wp:anchor>
+          </wp:inline>
         </w:drawing>
       </w:r>
       <w:r>
         <w:rPr>
+          <w:position w:val="-5"/>
+        </w:rPr>
+      </w:r>
+      <w:r>
+        <w:rPr>
           <w:rFonts w:ascii="Times New Roman"/>
-          <w:w w:val="100"/>
-          <w:sz w:val="36"/>
-          <w:shd w:fill="CCCCCC" w:color="auto" w:val="clear"/>
         </w:rPr>
         <w:t> </w:t>
       </w:r>
       <w:r>
         <w:rPr>
           <w:rFonts w:ascii="Times New Roman"/>
-          <w:sz w:val="36"/>
-          <w:shd w:fill="CCCCCC" w:color="auto" w:val="clear"/>
-        </w:rPr>
+          <w:spacing w:val="-8"/>
+        </w:rPr>
+        <w:t> </w:t>
+      </w:r>
+      <w:r>
+        <w:rPr/>
+        <w:t>Lausanne,</w:t>
+      </w:r>
+      <w:r>
+        <w:rPr>
+          <w:spacing w:val="-19"/>
+        </w:rPr>
+        <w:t> </w:t>
+      </w:r>
+      <w:r>
+        <w:rPr/>
+        <w:t>Switzerland</w:t>
         <w:tab/>
       </w:r>
       <w:r>
         <w:rPr>
-          <w:b/>
-          <w:sz w:val="36"/>
-          <w:shd w:fill="CCCCCC" w:color="auto" w:val="clear"/>
-        </w:rPr>
-        <w:t>Olivier BRUCHEZ, Software Engineer / Scala</w:t>
-      </w:r>
-      <w:r>
-        <w:rPr>
-          <w:b/>
-          <w:spacing w:val="5"/>
-          <w:sz w:val="36"/>
-          <w:shd w:fill="CCCCCC" w:color="auto" w:val="clear"/>
-        </w:rPr>
-        <w:t> </w:t>
-      </w:r>
-      <w:r>
-        <w:rPr>
-          <w:b/>
-          <w:sz w:val="36"/>
-          <w:shd w:fill="CCCCCC" w:color="auto" w:val="clear"/>
-        </w:rPr>
-        <w:t>Developer</w:t>
-        <w:tab/>
+          <w:position w:val="-5"/>
+        </w:rPr>
+        <w:drawing>
+          <wp:inline distT="0" distB="0" distL="0" distR="0">
+            <wp:extent cx="190659" cy="190659"/>
+            <wp:effectExtent l="0" t="0" r="0" b="0"/>
+            <wp:docPr id="5" name="image3.png" descr=""/>
+            <wp:cNvGraphicFramePr>
+              <a:graphicFrameLocks noChangeAspect="1"/>
+            </wp:cNvGraphicFramePr>
+            <a:graphic>
+              <a:graphicData uri="http://schemas.openxmlformats.org/drawingml/2006/picture">
+                <pic:pic>
+                  <pic:nvPicPr>
+                    <pic:cNvPr id="6" name="image3.png"/>
+                    <pic:cNvPicPr/>
+                  </pic:nvPicPr>
+                  <pic:blipFill>
+                    <a:blip r:embed="rId8" cstate="print"/>
+                    <a:stretch>
+                      <a:fillRect/>
+                    </a:stretch>
+                  </pic:blipFill>
+                  <pic:spPr>
+                    <a:xfrm>
+                      <a:off x="0" y="0"/>
+                      <a:ext cx="190659" cy="190659"/>
+                    </a:xfrm>
+                    <a:prstGeom prst="rect">
+                      <a:avLst/>
+                    </a:prstGeom>
+                  </pic:spPr>
+                </pic:pic>
+              </a:graphicData>
+            </a:graphic>
+          </wp:inline>
+        </w:drawing>
+      </w:r>
+      <w:r>
+        <w:rPr>
+          <w:position w:val="-5"/>
+        </w:rPr>
+      </w:r>
+      <w:r>
+        <w:rPr>
+          <w:rFonts w:ascii="Times New Roman"/>
+        </w:rPr>
+        <w:t> </w:t>
+      </w:r>
+      <w:r>
+        <w:rPr>
+          <w:rFonts w:ascii="Times New Roman"/>
+          <w:spacing w:val="-8"/>
+        </w:rPr>
+        <w:t> </w:t>
+      </w:r>
+      <w:r>
+        <w:rPr/>
+        <w:t>+41 (0)79 783 92</w:t>
+      </w:r>
+      <w:r>
+        <w:rPr>
+          <w:spacing w:val="-14"/>
+        </w:rPr>
+        <w:t> </w:t>
+      </w:r>
+      <w:r>
+        <w:rPr/>
+        <w:t>39</w:t>
       </w:r>
     </w:p>
     <w:p>
       <w:pPr>
         <w:pStyle w:val="BodyText"/>
-        <w:spacing w:before="0"/>
-        <w:rPr>
-          <w:b/>
+        <w:tabs>
+          <w:tab w:pos="3868" w:val="left" w:leader="none"/>
+          <w:tab w:pos="7561" w:val="left" w:leader="none"/>
+        </w:tabs>
+        <w:spacing w:before="149"/>
+        <w:ind w:left="175"/>
+      </w:pPr>
+      <w:r>
+        <w:rPr>
+          <w:position w:val="-5"/>
+        </w:rPr>
+        <w:drawing>
+          <wp:inline distT="0" distB="0" distL="0" distR="0">
+            <wp:extent cx="190659" cy="190659"/>
+            <wp:effectExtent l="0" t="0" r="0" b="0"/>
+            <wp:docPr id="7" name="image4.png" descr=""/>
+            <wp:cNvGraphicFramePr>
+              <a:graphicFrameLocks noChangeAspect="1"/>
+            </wp:cNvGraphicFramePr>
+            <a:graphic>
+              <a:graphicData uri="http://schemas.openxmlformats.org/drawingml/2006/picture">
+                <pic:pic>
+                  <pic:nvPicPr>
+                    <pic:cNvPr id="8" name="image4.png"/>
+                    <pic:cNvPicPr/>
+                  </pic:nvPicPr>
+                  <pic:blipFill>
+                    <a:blip r:embed="rId9" cstate="print"/>
+                    <a:stretch>
+                      <a:fillRect/>
+                    </a:stretch>
+                  </pic:blipFill>
+                  <pic:spPr>
+                    <a:xfrm>
+                      <a:off x="0" y="0"/>
+                      <a:ext cx="190659" cy="190659"/>
+                    </a:xfrm>
+                    <a:prstGeom prst="rect">
+                      <a:avLst/>
+                    </a:prstGeom>
+                  </pic:spPr>
+                </pic:pic>
+              </a:graphicData>
+            </a:graphic>
+          </wp:inline>
+        </w:drawing>
+      </w:r>
+      <w:r>
+        <w:rPr>
+          <w:position w:val="-5"/>
+        </w:rPr>
+      </w:r>
+      <w:r>
+        <w:rPr>
+          <w:rFonts w:ascii="Times New Roman"/>
           <w:sz w:val="20"/>
         </w:rPr>
-      </w:pPr>
-    </w:p>
-    <w:p>
-      <w:pPr>
-        <w:pStyle w:val="BodyText"/>
-        <w:spacing w:before="10" w:after="1"/>
-        <w:rPr>
-          <w:b/>
-          <w:sz w:val="13"/>
-        </w:rPr>
-      </w:pPr>
-    </w:p>
-    <w:tbl>
-      <w:tblPr>
-        <w:tblW w:w="0" w:type="auto"/>
-        <w:jc w:val="left"/>
-        <w:tblInd w:w="527" w:type="dxa"/>
-        <w:tblBorders>
-          <w:top w:val="none" w:sz="0" w:space="0" w:color="auto"/>
-          <w:left w:val="none" w:sz="0" w:space="0" w:color="auto"/>
-          <w:bottom w:val="none" w:sz="0" w:space="0" w:color="auto"/>
-          <w:right w:val="none" w:sz="0" w:space="0" w:color="auto"/>
-          <w:insideH w:val="none" w:sz="0" w:space="0" w:color="auto"/>
-          <w:insideV w:val="none" w:sz="0" w:space="0" w:color="auto"/>
-        </w:tblBorders>
-        <w:tblLayout w:type="fixed"/>
-        <w:tblCellMar>
-          <w:top w:w="0" w:type="dxa"/>
-          <w:left w:w="0" w:type="dxa"/>
-          <w:bottom w:w="0" w:type="dxa"/>
-          <w:right w:w="0" w:type="dxa"/>
-        </w:tblCellMar>
-        <w:tblLook w:val="01E0"/>
-      </w:tblPr>
-      <w:tblGrid>
-        <w:gridCol w:w="3053"/>
-        <w:gridCol w:w="3501"/>
-        <w:gridCol w:w="2902"/>
-      </w:tblGrid>
-      <w:tr>
-        <w:trPr>
-          <w:trHeight w:val="320" w:hRule="atLeast"/>
-        </w:trPr>
-        <w:tc>
-          <w:tcPr>
-            <w:tcW w:w="3053" w:type="dxa"/>
-          </w:tcPr>
-          <w:p>
-            <w:pPr>
-              <w:pStyle w:val="TableParagraph"/>
-              <w:spacing w:line="224" w:lineRule="exact" w:before="0"/>
-              <w:rPr>
-                <w:sz w:val="22"/>
-              </w:rPr>
-            </w:pPr>
-            <w:r>
-              <w:rPr>
-                <w:sz w:val="22"/>
-              </w:rPr>
-              <w:t>Nationality: Swiss</w:t>
-            </w:r>
-          </w:p>
-        </w:tc>
-        <w:tc>
-          <w:tcPr>
-            <w:tcW w:w="6402" w:type="dxa"/>
-            <w:gridSpan w:val="2"/>
-          </w:tcPr>
-          <w:p>
-            <w:pPr/>
-          </w:p>
-        </w:tc>
-      </w:tr>
-      <w:tr>
-        <w:trPr>
-          <w:trHeight w:val="440" w:hRule="atLeast"/>
-        </w:trPr>
-        <w:tc>
-          <w:tcPr>
-            <w:tcW w:w="3053" w:type="dxa"/>
-          </w:tcPr>
-          <w:p>
-            <w:pPr>
-              <w:pStyle w:val="TableParagraph"/>
-              <w:rPr>
-                <w:sz w:val="22"/>
-              </w:rPr>
-            </w:pPr>
-            <w:r>
-              <w:rPr>
-                <w:sz w:val="22"/>
-              </w:rPr>
-              <w:t>Lausanne, Switzerland</w:t>
-            </w:r>
-          </w:p>
-        </w:tc>
-        <w:tc>
-          <w:tcPr>
-            <w:tcW w:w="3501" w:type="dxa"/>
-          </w:tcPr>
-          <w:p>
-            <w:pPr>
-              <w:pStyle w:val="TableParagraph"/>
-              <w:spacing w:before="40"/>
-              <w:ind w:left="287"/>
-              <w:rPr>
-                <w:sz w:val="22"/>
-              </w:rPr>
-            </w:pPr>
-            <w:r>
-              <w:rPr>
-                <w:position w:val="-6"/>
-              </w:rPr>
-              <w:drawing>
-                <wp:inline distT="0" distB="0" distL="0" distR="0">
-                  <wp:extent cx="195072" cy="195072"/>
-                  <wp:effectExtent l="0" t="0" r="0" b="0"/>
-                  <wp:docPr id="5" name="image3.png" descr=""/>
-                  <wp:cNvGraphicFramePr>
-                    <a:graphicFrameLocks noChangeAspect="1"/>
-                  </wp:cNvGraphicFramePr>
-                  <a:graphic>
-                    <a:graphicData uri="http://schemas.openxmlformats.org/drawingml/2006/picture">
-                      <pic:pic>
-                        <pic:nvPicPr>
-                          <pic:cNvPr id="6" name="image3.png"/>
-                          <pic:cNvPicPr/>
-                        </pic:nvPicPr>
-                        <pic:blipFill>
-                          <a:blip r:embed="rId8" cstate="print"/>
-                          <a:stretch>
-                            <a:fillRect/>
-                          </a:stretch>
-                        </pic:blipFill>
-                        <pic:spPr>
-                          <a:xfrm>
-                            <a:off x="0" y="0"/>
-                            <a:ext cx="195072" cy="195072"/>
-                          </a:xfrm>
-                          <a:prstGeom prst="rect">
-                            <a:avLst/>
-                          </a:prstGeom>
-                        </pic:spPr>
-                      </pic:pic>
-                    </a:graphicData>
-                  </a:graphic>
-                </wp:inline>
-              </w:drawing>
-            </w:r>
-            <w:r>
-              <w:rPr>
-                <w:position w:val="-6"/>
-              </w:rPr>
-            </w:r>
-            <w:r>
-              <w:rPr>
-                <w:rFonts w:ascii="Times New Roman"/>
-                <w:sz w:val="20"/>
-              </w:rPr>
-              <w:t> </w:t>
-            </w:r>
-            <w:r>
-              <w:rPr>
-                <w:rFonts w:ascii="Times New Roman"/>
-                <w:spacing w:val="-5"/>
-                <w:sz w:val="20"/>
-              </w:rPr>
-              <w:t> </w:t>
-            </w:r>
-            <w:hyperlink r:id="rId9">
-              <w:r>
-                <w:rPr>
-                  <w:sz w:val="22"/>
-                </w:rPr>
-                <w:t>olivier@bruchez.org</w:t>
-              </w:r>
-            </w:hyperlink>
-          </w:p>
-        </w:tc>
-        <w:tc>
-          <w:tcPr>
-            <w:tcW w:w="2902" w:type="dxa"/>
-          </w:tcPr>
-          <w:p>
-            <w:pPr>
-              <w:pStyle w:val="TableParagraph"/>
-              <w:spacing w:before="40"/>
-              <w:ind w:left="479"/>
-              <w:rPr>
-                <w:sz w:val="22"/>
-              </w:rPr>
-            </w:pPr>
-            <w:r>
-              <w:rPr>
-                <w:position w:val="-6"/>
-              </w:rPr>
-              <w:drawing>
-                <wp:inline distT="0" distB="0" distL="0" distR="0">
-                  <wp:extent cx="195072" cy="195072"/>
-                  <wp:effectExtent l="0" t="0" r="0" b="0"/>
-                  <wp:docPr id="7" name="image4.png" descr=""/>
-                  <wp:cNvGraphicFramePr>
-                    <a:graphicFrameLocks noChangeAspect="1"/>
-                  </wp:cNvGraphicFramePr>
-                  <a:graphic>
-                    <a:graphicData uri="http://schemas.openxmlformats.org/drawingml/2006/picture">
-                      <pic:pic>
-                        <pic:nvPicPr>
-                          <pic:cNvPr id="8" name="image4.png"/>
-                          <pic:cNvPicPr/>
-                        </pic:nvPicPr>
-                        <pic:blipFill>
-                          <a:blip r:embed="rId10" cstate="print"/>
-                          <a:stretch>
-                            <a:fillRect/>
-                          </a:stretch>
-                        </pic:blipFill>
-                        <pic:spPr>
-                          <a:xfrm>
-                            <a:off x="0" y="0"/>
-                            <a:ext cx="195072" cy="195072"/>
-                          </a:xfrm>
-                          <a:prstGeom prst="rect">
-                            <a:avLst/>
-                          </a:prstGeom>
-                        </pic:spPr>
-                      </pic:pic>
-                    </a:graphicData>
-                  </a:graphic>
-                </wp:inline>
-              </w:drawing>
-            </w:r>
-            <w:r>
-              <w:rPr>
-                <w:position w:val="-6"/>
-              </w:rPr>
-            </w:r>
-            <w:r>
-              <w:rPr>
-                <w:rFonts w:ascii="Times New Roman"/>
-                <w:sz w:val="20"/>
-              </w:rPr>
-              <w:t> </w:t>
-            </w:r>
-            <w:r>
-              <w:rPr>
-                <w:rFonts w:ascii="Times New Roman"/>
-                <w:spacing w:val="-5"/>
-                <w:sz w:val="20"/>
-              </w:rPr>
-              <w:t> </w:t>
-            </w:r>
-            <w:r>
-              <w:rPr>
-                <w:sz w:val="22"/>
-              </w:rPr>
-              <w:t>+41 (0)79 783 92</w:t>
-            </w:r>
-            <w:r>
-              <w:rPr>
-                <w:spacing w:val="-14"/>
-                <w:sz w:val="22"/>
-              </w:rPr>
-              <w:t> </w:t>
-            </w:r>
-            <w:r>
-              <w:rPr>
-                <w:sz w:val="22"/>
-              </w:rPr>
-              <w:t>39</w:t>
-            </w:r>
-          </w:p>
-        </w:tc>
-      </w:tr>
-      <w:tr>
-        <w:trPr>
-          <w:trHeight w:val="320" w:hRule="atLeast"/>
-        </w:trPr>
-        <w:tc>
-          <w:tcPr>
-            <w:tcW w:w="3053" w:type="dxa"/>
-          </w:tcPr>
-          <w:p>
-            <w:pPr>
-              <w:pStyle w:val="TableParagraph"/>
-              <w:spacing w:line="264" w:lineRule="exact"/>
-              <w:rPr>
-                <w:sz w:val="22"/>
-              </w:rPr>
-            </w:pPr>
-            <w:r>
-              <w:rPr>
-                <w:sz w:val="22"/>
-              </w:rPr>
-              <w:t>linkedin.com/in/obruchez</w:t>
-            </w:r>
-          </w:p>
-        </w:tc>
-        <w:tc>
-          <w:tcPr>
-            <w:tcW w:w="3501" w:type="dxa"/>
-          </w:tcPr>
-          <w:p>
-            <w:pPr>
-              <w:pStyle w:val="TableParagraph"/>
-              <w:spacing w:line="264" w:lineRule="exact"/>
-              <w:ind w:left="689"/>
-              <w:rPr>
-                <w:sz w:val="22"/>
-              </w:rPr>
-            </w:pPr>
-            <w:r>
-              <w:rPr>
-                <w:sz w:val="22"/>
-              </w:rPr>
-              <w:t>github.com/obruchez</w:t>
-            </w:r>
-          </w:p>
-        </w:tc>
-        <w:tc>
-          <w:tcPr>
-            <w:tcW w:w="2902" w:type="dxa"/>
-          </w:tcPr>
-          <w:p>
-            <w:pPr>
-              <w:pStyle w:val="TableParagraph"/>
-              <w:spacing w:line="264" w:lineRule="exact"/>
-              <w:ind w:left="882"/>
-              <w:rPr>
-                <w:sz w:val="22"/>
-              </w:rPr>
-            </w:pPr>
-            <w:r>
-              <w:rPr>
-                <w:sz w:val="22"/>
-              </w:rPr>
-              <w:t>twitter.com/obruchez</w:t>
-            </w:r>
-          </w:p>
-        </w:tc>
-      </w:tr>
-    </w:tbl>
-    <w:p>
-      <w:pPr>
-        <w:pStyle w:val="BodyText"/>
-        <w:spacing w:before="4"/>
-        <w:rPr>
-          <w:b/>
-          <w:sz w:val="33"/>
-        </w:rPr>
-      </w:pPr>
-    </w:p>
-    <w:p>
-      <w:pPr>
-        <w:pStyle w:val="Heading1"/>
-        <w:tabs>
-          <w:tab w:pos="4285" w:val="left" w:leader="none"/>
-          <w:tab w:pos="11164" w:val="left" w:leader="none"/>
-        </w:tabs>
-        <w:spacing w:before="0"/>
-      </w:pPr>
-      <w:r>
-        <w:rPr/>
+        <w:t> </w:t>
+      </w:r>
+      <w:r>
+        <w:rPr>
+          <w:rFonts w:ascii="Times New Roman"/>
+          <w:spacing w:val="1"/>
+          <w:sz w:val="20"/>
+        </w:rPr>
+        <w:t> </w:t>
+      </w:r>
+      <w:hyperlink r:id="rId10">
+        <w:r>
+          <w:rPr>
+            <w:spacing w:val="-1"/>
+          </w:rPr>
+          <w:t>olivier@bruchez.org</w:t>
+          <w:tab/>
+        </w:r>
+        <w:r>
+          <w:rPr>
+            <w:position w:val="-5"/>
+          </w:rPr>
+        </w:r>
+        <w:r>
+          <w:rPr>
+            <w:rFonts w:ascii="Times New Roman"/>
+          </w:rPr>
+          <w:t> </w:t>
+        </w:r>
+        <w:r>
+          <w:rPr>
+            <w:rFonts w:ascii="Times New Roman"/>
+            <w:spacing w:val="-8"/>
+          </w:rPr>
+          <w:t> </w:t>
+        </w:r>
+      </w:hyperlink>
+      <w:r>
+        <w:rPr>
+          <w:position w:val="-5"/>
+        </w:rPr>
         <w:drawing>
-          <wp:anchor distT="0" distB="0" distL="0" distR="0" allowOverlap="1" layoutInCell="1" locked="0" behindDoc="0" simplePos="0" relativeHeight="1072">
-            <wp:simplePos x="0" y="0"/>
-            <wp:positionH relativeFrom="page">
-              <wp:posOffset>314588</wp:posOffset>
-            </wp:positionH>
-            <wp:positionV relativeFrom="paragraph">
-              <wp:posOffset>-445938</wp:posOffset>
-            </wp:positionV>
-            <wp:extent cx="195072" cy="195072"/>
+          <wp:inline distT="0" distB="0" distL="0" distR="0">
+            <wp:extent cx="190659" cy="190659"/>
             <wp:effectExtent l="0" t="0" r="0" b="0"/>
-            <wp:wrapNone/>
             <wp:docPr id="9" name="image5.png" descr=""/>
             <wp:cNvGraphicFramePr>
               <a:graphicFrameLocks noChangeAspect="1"/>
@@ -555,7 +416,7 @@
                   <pic:spPr>
                     <a:xfrm>
                       <a:off x="0" y="0"/>
-                      <a:ext cx="195072" cy="195072"/>
+                      <a:ext cx="190659" cy="190659"/>
                     </a:xfrm>
                     <a:prstGeom prst="rect">
                       <a:avLst/>
@@ -564,23 +425,24 @@
                 </pic:pic>
               </a:graphicData>
             </a:graphic>
-          </wp:anchor>
+          </wp:inline>
         </w:drawing>
       </w:r>
       <w:r>
-        <w:rPr/>
+        <w:rPr>
+          <w:spacing w:val="-1"/>
+        </w:rPr>
+        <w:t>linkedin.com/in/obruchez</w:t>
+        <w:tab/>
+      </w:r>
+      <w:r>
+        <w:rPr>
+          <w:position w:val="-5"/>
+        </w:rPr>
         <w:drawing>
-          <wp:anchor distT="0" distB="0" distL="0" distR="0" allowOverlap="1" layoutInCell="1" locked="0" behindDoc="0" simplePos="0" relativeHeight="1096">
-            <wp:simplePos x="0" y="0"/>
-            <wp:positionH relativeFrom="page">
-              <wp:posOffset>2659706</wp:posOffset>
-            </wp:positionH>
-            <wp:positionV relativeFrom="paragraph">
-              <wp:posOffset>-445938</wp:posOffset>
-            </wp:positionV>
-            <wp:extent cx="195072" cy="195072"/>
+          <wp:inline distT="0" distB="0" distL="0" distR="0">
+            <wp:extent cx="190659" cy="190659"/>
             <wp:effectExtent l="0" t="0" r="0" b="0"/>
-            <wp:wrapNone/>
             <wp:docPr id="11" name="image5.png" descr=""/>
             <wp:cNvGraphicFramePr>
               <a:graphicFrameLocks noChangeAspect="1"/>
@@ -601,7 +463,7 @@
                   <pic:spPr>
                     <a:xfrm>
                       <a:off x="0" y="0"/>
-                      <a:ext cx="195072" cy="195072"/>
+                      <a:ext cx="190659" cy="190659"/>
                     </a:xfrm>
                     <a:prstGeom prst="rect">
                       <a:avLst/>
@@ -610,55 +472,50 @@
                 </pic:pic>
               </a:graphicData>
             </a:graphic>
-          </wp:anchor>
+          </wp:inline>
         </w:drawing>
       </w:r>
       <w:r>
-        <w:rPr/>
-        <w:drawing>
-          <wp:anchor distT="0" distB="0" distL="0" distR="0" allowOverlap="1" layoutInCell="1" locked="0" behindDoc="0" simplePos="0" relativeHeight="1120">
-            <wp:simplePos x="0" y="0"/>
-            <wp:positionH relativeFrom="page">
-              <wp:posOffset>5004823</wp:posOffset>
-            </wp:positionH>
-            <wp:positionV relativeFrom="paragraph">
-              <wp:posOffset>-445938</wp:posOffset>
-            </wp:positionV>
-            <wp:extent cx="195072" cy="195072"/>
-            <wp:effectExtent l="0" t="0" r="0" b="0"/>
-            <wp:wrapNone/>
-            <wp:docPr id="13" name="image5.png" descr=""/>
-            <wp:cNvGraphicFramePr>
-              <a:graphicFrameLocks noChangeAspect="1"/>
-            </wp:cNvGraphicFramePr>
-            <a:graphic>
-              <a:graphicData uri="http://schemas.openxmlformats.org/drawingml/2006/picture">
-                <pic:pic>
-                  <pic:nvPicPr>
-                    <pic:cNvPr id="14" name="image5.png"/>
-                    <pic:cNvPicPr/>
-                  </pic:nvPicPr>
-                  <pic:blipFill>
-                    <a:blip r:embed="rId11" cstate="print"/>
-                    <a:stretch>
-                      <a:fillRect/>
-                    </a:stretch>
-                  </pic:blipFill>
-                  <pic:spPr>
-                    <a:xfrm>
-                      <a:off x="0" y="0"/>
-                      <a:ext cx="195072" cy="195072"/>
-                    </a:xfrm>
-                    <a:prstGeom prst="rect">
-                      <a:avLst/>
-                    </a:prstGeom>
-                  </pic:spPr>
-                </pic:pic>
-              </a:graphicData>
-            </a:graphic>
-          </wp:anchor>
-        </w:drawing>
-      </w:r>
+        <w:rPr>
+          <w:position w:val="-5"/>
+        </w:rPr>
+      </w:r>
+      <w:r>
+        <w:rPr>
+          <w:rFonts w:ascii="Times New Roman"/>
+        </w:rPr>
+        <w:t> </w:t>
+      </w:r>
+      <w:r>
+        <w:rPr>
+          <w:rFonts w:ascii="Times New Roman"/>
+          <w:spacing w:val="-8"/>
+        </w:rPr>
+        <w:t> </w:t>
+      </w:r>
+      <w:r>
+        <w:rPr/>
+        <w:t>github.com/obruchez</w:t>
+      </w:r>
+    </w:p>
+    <w:p>
+      <w:pPr>
+        <w:pStyle w:val="BodyText"/>
+        <w:spacing w:before="10"/>
+        <w:rPr>
+          <w:sz w:val="32"/>
+        </w:rPr>
+      </w:pPr>
+    </w:p>
+    <w:p>
+      <w:pPr>
+        <w:pStyle w:val="Heading1"/>
+        <w:tabs>
+          <w:tab w:pos="4285" w:val="left" w:leader="none"/>
+          <w:tab w:pos="11164" w:val="left" w:leader="none"/>
+        </w:tabs>
+        <w:spacing w:before="1"/>
+      </w:pPr>
       <w:r>
         <w:rPr>
           <w:rFonts w:ascii="Times New Roman"/>
@@ -817,7 +674,7 @@
           <w:tab w:pos="772" w:val="left" w:leader="none"/>
           <w:tab w:pos="773" w:val="left" w:leader="none"/>
         </w:tabs>
-        <w:spacing w:line="268" w:lineRule="exact" w:before="9" w:after="0"/>
+        <w:spacing w:line="268" w:lineRule="exact" w:before="10" w:after="0"/>
         <w:ind w:left="727" w:right="0" w:hanging="315"/>
         <w:jc w:val="left"/>
         <w:rPr>
@@ -965,7 +822,7 @@
           <w:tab w:pos="772" w:val="left" w:leader="none"/>
           <w:tab w:pos="773" w:val="left" w:leader="none"/>
         </w:tabs>
-        <w:spacing w:line="240" w:lineRule="auto" w:before="1" w:after="0"/>
+        <w:spacing w:line="240" w:lineRule="auto" w:before="2" w:after="0"/>
         <w:ind w:left="772" w:right="0" w:hanging="360"/>
         <w:jc w:val="left"/>
         <w:rPr>
@@ -1081,7 +938,7 @@
           <w:tab w:pos="772" w:val="left" w:leader="none"/>
           <w:tab w:pos="773" w:val="left" w:leader="none"/>
         </w:tabs>
-        <w:spacing w:line="240" w:lineRule="auto" w:before="1" w:after="0"/>
+        <w:spacing w:line="240" w:lineRule="auto" w:before="2" w:after="0"/>
         <w:ind w:left="772" w:right="0" w:hanging="360"/>
         <w:jc w:val="left"/>
         <w:rPr>
@@ -1184,7 +1041,7 @@
           <w:tab w:pos="772" w:val="left" w:leader="none"/>
           <w:tab w:pos="773" w:val="left" w:leader="none"/>
         </w:tabs>
-        <w:spacing w:line="240" w:lineRule="auto" w:before="1" w:after="0"/>
+        <w:spacing w:line="240" w:lineRule="auto" w:before="2" w:after="0"/>
         <w:ind w:left="772" w:right="0" w:hanging="360"/>
         <w:jc w:val="left"/>
         <w:rPr>
@@ -1222,7 +1079,7 @@
           <w:tab w:pos="772" w:val="left" w:leader="none"/>
           <w:tab w:pos="773" w:val="left" w:leader="none"/>
         </w:tabs>
-        <w:spacing w:line="240" w:lineRule="auto" w:before="1" w:after="0"/>
+        <w:spacing w:line="240" w:lineRule="auto" w:before="2" w:after="0"/>
         <w:ind w:left="772" w:right="0" w:hanging="360"/>
         <w:jc w:val="left"/>
         <w:rPr>
@@ -1312,7 +1169,7 @@
           <w:tab w:pos="772" w:val="left" w:leader="none"/>
           <w:tab w:pos="773" w:val="left" w:leader="none"/>
         </w:tabs>
-        <w:spacing w:line="240" w:lineRule="auto" w:before="1" w:after="0"/>
+        <w:spacing w:line="240" w:lineRule="auto" w:before="2" w:after="0"/>
         <w:ind w:left="772" w:right="0" w:hanging="360"/>
         <w:jc w:val="left"/>
         <w:rPr>
@@ -1501,7 +1358,7 @@
     </w:p>
     <w:p>
       <w:pPr>
-        <w:spacing w:before="7"/>
+        <w:spacing w:before="6"/>
         <w:ind w:left="127" w:right="0" w:firstLine="0"/>
         <w:jc w:val="left"/>
         <w:rPr>
@@ -2239,7 +2096,6 @@
     <w:p>
       <w:pPr>
         <w:pStyle w:val="BodyText"/>
-        <w:spacing w:before="2"/>
         <w:rPr>
           <w:b/>
           <w:sz w:val="15"/>
@@ -2756,7 +2612,6 @@
     <w:p>
       <w:pPr>
         <w:pStyle w:val="BodyText"/>
-        <w:spacing w:before="2"/>
         <w:rPr>
           <w:b/>
           <w:sz w:val="15"/>
@@ -2853,7 +2708,7 @@
           <w:tab w:pos="757" w:val="left" w:leader="none"/>
           <w:tab w:pos="758" w:val="left" w:leader="none"/>
         </w:tabs>
-        <w:spacing w:line="240" w:lineRule="auto" w:before="63" w:after="0"/>
+        <w:spacing w:line="240" w:lineRule="auto" w:before="64" w:after="0"/>
         <w:ind w:left="757" w:right="0" w:hanging="360"/>
         <w:jc w:val="left"/>
         <w:rPr>
@@ -2982,7 +2837,7 @@
           <w:tab w:pos="757" w:val="left" w:leader="none"/>
           <w:tab w:pos="758" w:val="left" w:leader="none"/>
         </w:tabs>
-        <w:spacing w:line="240" w:lineRule="auto" w:before="1" w:after="0"/>
+        <w:spacing w:line="240" w:lineRule="auto" w:before="2" w:after="0"/>
         <w:ind w:left="757" w:right="0" w:hanging="360"/>
         <w:jc w:val="left"/>
         <w:rPr>
@@ -3150,7 +3005,7 @@
           <w:tab w:pos="757" w:val="left" w:leader="none"/>
           <w:tab w:pos="758" w:val="left" w:leader="none"/>
         </w:tabs>
-        <w:spacing w:line="240" w:lineRule="auto" w:before="1" w:after="0"/>
+        <w:spacing w:line="240" w:lineRule="auto" w:before="2" w:after="0"/>
         <w:ind w:left="757" w:right="546" w:hanging="360"/>
         <w:jc w:val="left"/>
         <w:rPr>
@@ -3279,7 +3134,7 @@
           <w:tab w:pos="757" w:val="left" w:leader="none"/>
           <w:tab w:pos="758" w:val="left" w:leader="none"/>
         </w:tabs>
-        <w:spacing w:line="240" w:lineRule="auto" w:before="1" w:after="0"/>
+        <w:spacing w:line="240" w:lineRule="auto" w:before="2" w:after="0"/>
         <w:ind w:left="757" w:right="0" w:hanging="360"/>
         <w:jc w:val="left"/>
         <w:rPr>
@@ -3395,7 +3250,7 @@
           <w:tab w:pos="757" w:val="left" w:leader="none"/>
           <w:tab w:pos="758" w:val="left" w:leader="none"/>
         </w:tabs>
-        <w:spacing w:line="240" w:lineRule="auto" w:before="1" w:after="0"/>
+        <w:spacing w:line="240" w:lineRule="auto" w:before="2" w:after="0"/>
         <w:ind w:left="757" w:right="0" w:hanging="360"/>
         <w:jc w:val="left"/>
         <w:rPr>
@@ -3524,7 +3379,7 @@
           <w:tab w:pos="757" w:val="left" w:leader="none"/>
           <w:tab w:pos="758" w:val="left" w:leader="none"/>
         </w:tabs>
-        <w:spacing w:line="240" w:lineRule="auto" w:before="1" w:after="0"/>
+        <w:spacing w:line="240" w:lineRule="auto" w:before="2" w:after="0"/>
         <w:ind w:left="757" w:right="0" w:hanging="360"/>
         <w:jc w:val="left"/>
         <w:rPr>
@@ -3641,7 +3496,7 @@
           <w:tab w:pos="4736" w:val="left" w:leader="none"/>
           <w:tab w:pos="11164" w:val="left" w:leader="none"/>
         </w:tabs>
-        <w:spacing w:before="22"/>
+        <w:spacing w:before="32"/>
       </w:pPr>
       <w:r>
         <w:rPr>
@@ -4170,6 +4025,7 @@
     <w:p>
       <w:pPr>
         <w:pStyle w:val="BodyText"/>
+        <w:spacing w:before="1"/>
         <w:rPr>
           <w:sz w:val="21"/>
         </w:rPr>
@@ -5109,6 +4965,7 @@
     <w:p>
       <w:pPr>
         <w:pStyle w:val="BodyText"/>
+        <w:spacing w:before="1"/>
         <w:rPr>
           <w:b/>
           <w:sz w:val="21"/>
@@ -5536,6 +5393,7 @@
           <w:tab w:pos="4976" w:val="left" w:leader="none"/>
           <w:tab w:pos="11164" w:val="left" w:leader="none"/>
         </w:tabs>
+        <w:spacing w:before="86"/>
       </w:pPr>
       <w:r>
         <w:rPr>
@@ -5719,6 +5577,7 @@
     <w:p>
       <w:pPr>
         <w:pStyle w:val="BodyText"/>
+        <w:spacing w:before="1"/>
         <w:ind w:left="1853"/>
       </w:pPr>
       <w:r>
@@ -5814,6 +5673,7 @@
     <w:p>
       <w:pPr>
         <w:pStyle w:val="BodyText"/>
+        <w:spacing w:before="1"/>
         <w:ind w:left="1853"/>
       </w:pPr>
       <w:r>
@@ -5837,6 +5697,7 @@
           <w:tab w:pos="4315" w:val="left" w:leader="none"/>
           <w:tab w:pos="11164" w:val="left" w:leader="none"/>
         </w:tabs>
+        <w:spacing w:before="86"/>
       </w:pPr>
       <w:r>
         <w:rPr>
@@ -5879,7 +5740,6 @@
     <w:p>
       <w:pPr>
         <w:pStyle w:val="BodyText"/>
-        <w:spacing w:before="2"/>
         <w:rPr>
           <w:b/>
         </w:rPr>
@@ -6374,7 +6234,7 @@
         <w:spacing w:after="0" w:line="268" w:lineRule="auto"/>
         <w:sectPr>
           <w:pgSz w:w="11920" w:h="16860"/>
-          <w:pgMar w:header="0" w:footer="162" w:top="380" w:bottom="360" w:left="320" w:right="320"/>
+          <w:pgMar w:header="0" w:footer="162" w:top="220" w:bottom="360" w:left="320" w:right="320"/>
         </w:sectPr>
       </w:pPr>
     </w:p>
@@ -6392,6 +6252,7 @@
     <w:p>
       <w:pPr>
         <w:pStyle w:val="BodyText"/>
+        <w:spacing w:before="1"/>
         <w:ind w:left="127"/>
       </w:pPr>
       <w:r>
@@ -6423,6 +6284,7 @@
     <w:p>
       <w:pPr>
         <w:pStyle w:val="BodyText"/>
+        <w:spacing w:before="1"/>
         <w:ind w:left="127"/>
       </w:pPr>
       <w:r>
@@ -6642,6 +6504,7 @@
           <w:tab w:pos="4721" w:val="left" w:leader="none"/>
           <w:tab w:pos="11164" w:val="left" w:leader="none"/>
         </w:tabs>
+        <w:spacing w:before="86"/>
       </w:pPr>
       <w:r>
         <w:rPr>
@@ -6718,6 +6581,7 @@
           <w:tab w:pos="4525" w:val="left" w:leader="none"/>
           <w:tab w:pos="11164" w:val="left" w:leader="none"/>
         </w:tabs>
+        <w:spacing w:before="86"/>
       </w:pPr>
       <w:r>
         <w:rPr>
@@ -6770,6 +6634,7 @@
     <w:p>
       <w:pPr>
         <w:pStyle w:val="BodyText"/>
+        <w:spacing w:before="1"/>
         <w:ind w:left="127" w:right="1429"/>
       </w:pPr>
       <w:r>
@@ -6803,7 +6668,7 @@
           <v:stroke joinstyle="miter"/>
           <v:path gradientshapeok="t" o:connecttype="rect"/>
         </v:shapetype>
-        <v:shape style="position:absolute;margin-left:286.338715pt;margin-top:823.894226pt;width:20.350pt;height:14.2pt;mso-position-horizontal-relative:page;mso-position-vertical-relative:page;z-index:-5656" type="#_x0000_t202" filled="false" stroked="false">
+        <v:shape style="position:absolute;margin-left:286.338715pt;margin-top:823.894226pt;width:20.350pt;height:14.2pt;mso-position-horizontal-relative:page;mso-position-vertical-relative:page;z-index:-4984" type="#_x0000_t202" filled="false" stroked="false">
           <v:textbox inset="0,0,0,0">
             <w:txbxContent>
               <w:p>
@@ -7048,7 +6913,7 @@
     <w:uiPriority w:val="1"/>
     <w:qFormat/>
     <w:pPr>
-      <w:spacing w:before="1"/>
+      <w:spacing w:before="2"/>
     </w:pPr>
     <w:rPr>
       <w:rFonts w:ascii="Calibri" w:hAnsi="Calibri" w:eastAsia="Calibri" w:cs="Calibri"/>
@@ -7062,7 +6927,7 @@
     <w:uiPriority w:val="1"/>
     <w:qFormat/>
     <w:pPr>
-      <w:spacing w:before="86"/>
+      <w:spacing w:before="52"/>
       <w:ind w:left="115"/>
       <w:outlineLvl w:val="1"/>
     </w:pPr>
@@ -7080,7 +6945,7 @@
     <w:uiPriority w:val="1"/>
     <w:qFormat/>
     <w:pPr>
-      <w:spacing w:before="1"/>
+      <w:spacing w:before="2"/>
       <w:ind w:left="727" w:hanging="360"/>
     </w:pPr>
     <w:rPr>
@@ -7092,13 +6957,8 @@
     <w:basedOn w:val="Normal"/>
     <w:uiPriority w:val="1"/>
     <w:qFormat/>
-    <w:pPr>
-      <w:spacing w:before="70"/>
-      <w:ind w:left="50"/>
-    </w:pPr>
-    <w:rPr>
-      <w:rFonts w:ascii="Calibri" w:hAnsi="Calibri" w:eastAsia="Calibri" w:cs="Calibri"/>
-    </w:rPr>
+    <w:pPr/>
+    <w:rPr/>
   </w:style>
 </w:styles>
 </file>

</xml_diff>